<commit_message>
Updated portfolio link on resume docx
</commit_message>
<xml_diff>
--- a/src/nconwayresume.docx
+++ b/src/nconwayresume.docx
@@ -45,29 +45,7 @@
             <w:sz w:val="22"/>
             <w:szCs w:val="22"/>
           </w:rPr>
-          <w:t>npconway@g</w:t>
-        </w:r>
-        <w:r>
-          <w:rPr>
-            <w:rStyle w:val="Hyperlink"/>
-            <w:rFonts w:ascii="Times New Roman" w:hAnsi="Times New Roman" w:cs="Times New Roman"/>
-            <w:b/>
-            <w:bCs/>
-            <w:sz w:val="22"/>
-            <w:szCs w:val="22"/>
-          </w:rPr>
-          <w:t>m</w:t>
-        </w:r>
-        <w:r>
-          <w:rPr>
-            <w:rStyle w:val="Hyperlink"/>
-            <w:rFonts w:ascii="Times New Roman" w:hAnsi="Times New Roman" w:cs="Times New Roman"/>
-            <w:b/>
-            <w:bCs/>
-            <w:sz w:val="22"/>
-            <w:szCs w:val="22"/>
-          </w:rPr>
-          <w:t>ail.com</w:t>
+          <w:t>npconway@gmail.com</w:t>
         </w:r>
       </w:hyperlink>
       <w:r>
@@ -78,7 +56,17 @@
           <w:sz w:val="22"/>
           <w:szCs w:val="22"/>
         </w:rPr>
-        <w:t xml:space="preserve"> | </w:t>
+        <w:t xml:space="preserve"> |</w:t>
+      </w:r>
+      <w:r>
+        <w:rPr>
+          <w:rFonts w:ascii="Times New Roman" w:hAnsi="Times New Roman" w:cs="Times New Roman"/>
+          <w:b/>
+          <w:bCs/>
+          <w:sz w:val="22"/>
+          <w:szCs w:val="22"/>
+        </w:rPr>
+        <w:t xml:space="preserve"> </w:t>
       </w:r>
       <w:hyperlink r:id="rId6" w:history="1">
         <w:r>
@@ -97,34 +85,47 @@
     <w:p>
       <w:pPr>
         <w:jc w:val="center"/>
-      </w:pPr>
+        <w:rPr>
+          <w:rFonts w:ascii="Times New Roman" w:hAnsi="Times New Roman" w:cs="Times New Roman"/>
+          <w:sz w:val="22"/>
+          <w:szCs w:val="22"/>
+        </w:rPr>
+      </w:pPr>
+      <w:r>
+        <w:rPr>
+          <w:rFonts w:ascii="Times New Roman" w:hAnsi="Times New Roman" w:cs="Times New Roman"/>
+          <w:sz w:val="22"/>
+          <w:szCs w:val="22"/>
+        </w:rPr>
+        <w:t xml:space="preserve">Portfolio:  </w:t>
+      </w:r>
+      <w:hyperlink r:id="rId7" w:history="1">
+        <w:r>
+          <w:rPr>
+            <w:rStyle w:val="Hyperlink"/>
+            <w:rFonts w:ascii="Times New Roman" w:hAnsi="Times New Roman" w:cs="Times New Roman"/>
+            <w:b/>
+            <w:bCs/>
+            <w:sz w:val="22"/>
+            <w:szCs w:val="22"/>
+          </w:rPr>
+          <w:t>https://brave-knuth-0af6b1.netlify.com/</w:t>
+        </w:r>
+      </w:hyperlink>
     </w:p>
     <w:p>
       <w:pPr>
         <w:pBdr>
           <w:bottom w:val="single" w:sz="12" w:space="0" w:color="auto"/>
         </w:pBdr>
-        <w:jc w:val="center"/>
-        <w:rPr>
-          <w:rFonts w:ascii="Times New Roman" w:hAnsi="Times New Roman" w:cs="Times New Roman"/>
-          <w:b/>
-          <w:bCs/>
-          <w:sz w:val="22"/>
-          <w:szCs w:val="22"/>
-        </w:rPr>
-      </w:pPr>
-    </w:p>
-    <w:p>
-      <w:pPr>
-        <w:pBdr>
-          <w:bottom w:val="single" w:sz="12" w:space="0" w:color="auto"/>
-        </w:pBdr>
-        <w:rPr>
-          <w:rFonts w:ascii="Times New Roman" w:hAnsi="Times New Roman" w:cs="Times New Roman"/>
-          <w:b/>
-          <w:bCs/>
-        </w:rPr>
-      </w:pPr>
+        <w:rPr>
+          <w:rFonts w:ascii="Times New Roman" w:hAnsi="Times New Roman" w:cs="Times New Roman"/>
+          <w:b/>
+          <w:bCs/>
+        </w:rPr>
+      </w:pPr>
+      <w:bookmarkStart w:id="0" w:name="_GoBack"/>
+      <w:bookmarkEnd w:id="0"/>
     </w:p>
     <w:p>
       <w:pPr>
@@ -296,8 +297,6 @@
         </w:rPr>
         <w:t xml:space="preserve">ills through live </w:t>
       </w:r>
-      <w:bookmarkStart w:id="0" w:name="_GoBack"/>
-      <w:bookmarkEnd w:id="0"/>
       <w:r>
         <w:rPr>
           <w:rFonts w:ascii="Times New Roman" w:hAnsi="Times New Roman" w:cs="Times New Roman"/>

</xml_diff>